<commit_message>
added and changed files
</commit_message>
<xml_diff>
--- a/FYP Project Documents/FYP Project Proposal C22386123.docx
+++ b/FYP Project Documents/FYP Project Proposal C22386123.docx
@@ -149,7 +149,19 @@
         <w:rPr>
           <w:sz w:val="36"/>
         </w:rPr>
-        <w:t>Sign &amp; Spell VR: ASL Alphabet Practice and Sentence Construction in Virtual Reality</w:t>
+        <w:t xml:space="preserve">Sign &amp; Spell VR: </w:t>
+      </w:r>
+      <w:r>
+        <w:rPr>
+          <w:sz w:val="36"/>
+        </w:rPr>
+        <w:t>I</w:t>
+      </w:r>
+      <w:r>
+        <w:rPr>
+          <w:sz w:val="36"/>
+        </w:rPr>
+        <w:t>SL Alphabet Practice and Sentence Construction in Virtual Reality</w:t>
       </w:r>
     </w:p>
     <w:p>

</xml_diff>